<commit_message>
implemented graph class in djisktra
</commit_message>
<xml_diff>
--- a/Assignment5/a5_suh6_001411435.docx
+++ b/Assignment5/a5_suh6_001411435.docx
@@ -1072,11 +1072,40 @@
       </w:r>
     </w:p>
     <w:p>
-      <w:pPr>
-        <w:rPr>
-          <w:b/>
-        </w:rPr>
-      </w:pPr>
+      <w:r>
+        <w:t>For djikstra’s algorithm, we need a dictionary object to represent each link states: cost, router1, and router2, where routers 1 and 2 are the two routers connected by a given link. For example, this dictionary for the link u-v (cost 2) could look like:</w:t>
+      </w:r>
+    </w:p>
+    <w:p>
+      <w:r>
+        <w:t>Link1 = {‘r1’: ‘u’, ‘r2’: ‘v’, ‘cost’: 2}</w:t>
+      </w:r>
+    </w:p>
+    <w:p>
+      <w:pPr>
+        <w:rPr>
+          <w:b/>
+        </w:rPr>
+      </w:pPr>
+      <w:r>
+        <w:rPr>
+          <w:b/>
+        </w:rPr>
+        <w:t>#2-B:</w:t>
+      </w:r>
+    </w:p>
+    <w:p>
+      <w:pPr>
+        <w:rPr>
+          <w:b/>
+        </w:rPr>
+      </w:pPr>
+      <w:r>
+        <w:rPr>
+          <w:b/>
+        </w:rPr>
+        <w:t>See the attached text file for my python implementation</w:t>
+      </w:r>
       <w:bookmarkStart w:id="0" w:name="_GoBack"/>
       <w:bookmarkEnd w:id="0"/>
     </w:p>

</xml_diff>